<commit_message>
Added comments to public functions and fixed lint errors.
</commit_message>
<xml_diff>
--- a/adalpha-write-up.docx
+++ b/adalpha-write-up.docx
@@ -56,8 +56,6 @@
         </w:rPr>
         <w:t>Assumption</w:t>
       </w:r>
-      <w:bookmarkStart w:id="0" w:name="_GoBack"/>
-      <w:bookmarkEnd w:id="0"/>
     </w:p>
     <w:p>
       <w:pPr>
@@ -74,7 +72,18 @@
     <w:p/>
     <w:p>
       <w:r>
-        <w:t>When I was first given the technical challenge, it seemed rather vague. I went back to the customer to ask for some initial clarification to the requirement:</w:t>
+        <w:t>When I was first given the technical challenge, it seemed rather vague. I went back to the customer to ask for some initial clarification to the requirement</w:t>
+      </w:r>
+      <w:r>
+        <w:t>.</w:t>
+      </w:r>
+    </w:p>
+    <w:p>
+      <w:r>
+        <w:rPr>
+          <w:u w:val="single"/>
+        </w:rPr>
+        <w:t>Questions</w:t>
       </w:r>
     </w:p>
     <w:p>
@@ -190,15 +199,124 @@
     </w:p>
     <w:p>
       <w:r>
-        <w:t xml:space="preserve">I started out by created a simple web server that could accept requests. Once I had done </w:t>
+        <w:t xml:space="preserve">When I had the answers to my questions, I felt as though I had enough information to start the task. </w:t>
+      </w:r>
+      <w:r>
+        <w:t xml:space="preserve">I analysed the requirements set by the customer and knowing the amount of time I had to do the task, planned a route of action. My initial thoughts were that I was going to using the following technologies – Go, </w:t>
+      </w:r>
+      <w:proofErr w:type="spellStart"/>
+      <w:r>
+        <w:t>VueJS</w:t>
+      </w:r>
+      <w:proofErr w:type="spellEnd"/>
+      <w:r>
+        <w:t>, Postgres for DB storage and Elasticsearch for logging and</w:t>
+      </w:r>
+      <w:r>
+        <w:t xml:space="preserve"> possibly</w:t>
+      </w:r>
+      <w:r>
+        <w:t xml:space="preserve"> metrication. Rather than setting all this up on my development environment, I planned to use docker and docker-compose to make the project easy to set up on different environments. Therefore I wrote boilerplate code to connect to a Postgres database and then started to build my docker image for the backend and write the compose file to connect my backend to Postgres. </w:t>
+      </w:r>
+      <w:r>
+        <w:t xml:space="preserve">Once these two components were connected, I figured that before I started writing logic for </w:t>
+      </w:r>
+      <w:r>
+        <w:t>manipulating data in the database, I would need to add tables and entries for an investor, the assets and the initial portfolio therefore I investigated and implemented the solution into a docker-compose mount.</w:t>
+      </w:r>
+    </w:p>
+    <w:p>
+      <w:r>
+        <w:t xml:space="preserve">Thinking about how to store the data, I realised that </w:t>
+      </w:r>
+      <w:r>
+        <w:t>I would need to convert the initial 220,000£ into units and store that into the database as their investments could fluctuate based on price of the assets</w:t>
+      </w:r>
+      <w:r>
+        <w:t xml:space="preserve"> (this was a static price from when I started development). I wanted to update the asset price dynamically every time a change was made, therefore I investigate an API for the financial times. I found the API could not be accessed therefore I investigate html scraping for the price. Found a package called </w:t>
+      </w:r>
+      <w:proofErr w:type="spellStart"/>
+      <w:r>
+        <w:t>colly</w:t>
+      </w:r>
+      <w:proofErr w:type="spellEnd"/>
+      <w:r>
+        <w:t xml:space="preserve"> which seemed simple to use for scraping the price.</w:t>
+      </w:r>
+      <w:r>
+        <w:t xml:space="preserve"> </w:t>
+      </w:r>
+    </w:p>
+    <w:p>
+      <w:r>
+        <w:t xml:space="preserve">As I started writing logic for the invest </w:t>
+      </w:r>
+      <w:r>
+        <w:t>endpoint</w:t>
+      </w:r>
+      <w:r>
+        <w:t xml:space="preserve">, I began to think about testing the </w:t>
+      </w:r>
+      <w:r>
+        <w:t>endpoint</w:t>
+      </w:r>
+      <w:r>
+        <w:t xml:space="preserve"> and services I was writing. I began to wonder how I could make these tests reusable when a lot of them would require a database to be there with database in, </w:t>
+      </w:r>
+      <w:r>
+        <w:t xml:space="preserve">the obvious answer would be to have another docker-compose file for the test database. Advantages of this was it could stand up a test </w:t>
+      </w:r>
+      <w:r>
+        <w:t>database</w:t>
+      </w:r>
+      <w:r>
+        <w:t>, test all functions it needed and then get rid of the database without needing any prerequisites on the environment other than Go and Docker.</w:t>
+      </w:r>
+      <w:r>
+        <w:t xml:space="preserve"> I figured as I didn’t quite understand all the features of go testing and I </w:t>
+      </w:r>
+      <w:r>
+        <w:t xml:space="preserve">was pressed with time, I would leave testing until a later </w:t>
+      </w:r>
+      <w:r>
+        <w:t>time</w:t>
+      </w:r>
+      <w:r>
+        <w:t xml:space="preserve"> and concentrate on getting the </w:t>
+      </w:r>
+      <w:r>
+        <w:t>endpoint</w:t>
+      </w:r>
+      <w:r>
+        <w:t xml:space="preserve"> </w:t>
+      </w:r>
+      <w:r>
+        <w:lastRenderedPageBreak/>
+        <w:t>working and start with a basic user interface.</w:t>
+      </w:r>
+      <w:r>
+        <w:t xml:space="preserve"> In an ideal scenario, I would’ve taken the TDD </w:t>
       </w:r>
       <w:proofErr w:type="gramStart"/>
       <w:r>
-        <w:t>that</w:t>
+        <w:t>approach</w:t>
       </w:r>
       <w:proofErr w:type="gramEnd"/>
       <w:r>
-        <w:t xml:space="preserve"> I analysed the requirements set by the customer and knowing the amount of time I had to do the task, planned a route of action. My initial thoughts were that I was going to using the following technologies – Go, </w:t>
+        <w:t xml:space="preserve"> but I was aware of multiple features I wanted to add to the system to go beyond the task set to me.</w:t>
+      </w:r>
+      <w:r>
+        <w:t xml:space="preserve"> Throughout the development of the tool, I was conscious about where I should test and made sure I tested my code as I developed it.</w:t>
+      </w:r>
+    </w:p>
+    <w:p>
+      <w:r>
+        <w:t xml:space="preserve">I added Elasticsearch and Kibana for logging purposes so that instead of trawling through application logs in a file, a developer could go to a dashboard and easily filter on time or specific packages/methods etc. This way a developer could get metrics over time on how much a package/method is failing and possibly suggest a rethink/redesign. </w:t>
+      </w:r>
+    </w:p>
+    <w:p>
+      <w:r>
+        <w:t xml:space="preserve">After all the endpoints were written for the API, I started developing the User Interface. This took longer than I would’ve hoped but I think I have represented to applications functionalities well with my limited knowledge of </w:t>
       </w:r>
       <w:proofErr w:type="spellStart"/>
       <w:r>
@@ -206,131 +324,20 @@
       </w:r>
       <w:proofErr w:type="spellEnd"/>
       <w:r>
-        <w:t>, Postgres for DB storage and Elasticsearch for logging and</w:t>
-      </w:r>
-      <w:r>
-        <w:t xml:space="preserve"> possibly</w:t>
-      </w:r>
-      <w:r>
-        <w:t xml:space="preserve"> metrication. Rather than setting all this up on my development environment, I planned to use docker and docker-compose to make the project easy to set up on different environments. Therefore I wrote boilerplate code to connect to a Postgres database and then started to build my docker image for the backend and write the compose file to connect my backend to Postgres. </w:t>
-      </w:r>
-      <w:r>
-        <w:t xml:space="preserve">Once these two components were connected, I figured that before I started writing logic for </w:t>
-      </w:r>
-      <w:r>
-        <w:t>manipulating data in the database, I would need to add tables and entries for an investor, the assets and the initial portfolio therefore I investigated and implemented the solution into a docker-compose mount.</w:t>
-      </w:r>
-    </w:p>
-    <w:p>
-      <w:r>
-        <w:t xml:space="preserve">Thinking about how to store the data, I realised that </w:t>
-      </w:r>
-      <w:r>
-        <w:t>I would need to convert the initial 220,000£ into units and store that into the database as their investments could fluctuate based on price of the assets</w:t>
-      </w:r>
-      <w:r>
-        <w:t xml:space="preserve"> (this was a static price from when I started development). I wanted to update the asset price dynamically every time a change was made, therefore I investigate an API for the financial times. I found the API could not be accessed therefore I investigate html scraping for the price. Found a package called </w:t>
-      </w:r>
-      <w:proofErr w:type="spellStart"/>
-      <w:r>
-        <w:t>colly</w:t>
-      </w:r>
-      <w:proofErr w:type="spellEnd"/>
-      <w:r>
-        <w:t xml:space="preserve"> which seemed simple to use for scraping the price.</w:t>
-      </w:r>
-      <w:r>
-        <w:t xml:space="preserve"> </w:t>
-      </w:r>
-    </w:p>
-    <w:p>
-      <w:r>
-        <w:t xml:space="preserve">As I started writing logic for the invest </w:t>
-      </w:r>
-      <w:proofErr w:type="spellStart"/>
-      <w:r>
-        <w:t>api</w:t>
-      </w:r>
-      <w:proofErr w:type="spellEnd"/>
-      <w:r>
-        <w:t xml:space="preserve">, I began to think about testing the </w:t>
-      </w:r>
-      <w:proofErr w:type="spellStart"/>
-      <w:r>
-        <w:t>api</w:t>
-      </w:r>
-      <w:proofErr w:type="spellEnd"/>
-      <w:r>
-        <w:t xml:space="preserve"> and services I was writing. I began to wonder how I could make these tests reusable when a lot of them would require a database to be there with database in, </w:t>
-      </w:r>
-      <w:r>
-        <w:t xml:space="preserve">the obvious answer would be to have another docker-compose file for the test database. Advantages of this was it could stand up a test </w:t>
-      </w:r>
-      <w:r>
-        <w:t>database</w:t>
-      </w:r>
-      <w:r>
-        <w:t>, test all functions it needed and then get rid of the database without needing any prerequisites on the environment other than Go and Docker.</w:t>
-      </w:r>
-      <w:r>
-        <w:t xml:space="preserve"> I figured as I didn’t quite understand all the features of go testing and I </w:t>
-      </w:r>
-      <w:r>
-        <w:t xml:space="preserve">was pressed with time, I would leave testing until a later date and concentrate on getting the </w:t>
-      </w:r>
-      <w:proofErr w:type="spellStart"/>
-      <w:r>
-        <w:t>api</w:t>
-      </w:r>
-      <w:proofErr w:type="spellEnd"/>
-      <w:r>
-        <w:t xml:space="preserve"> working and start with a basic user interface.</w:t>
-      </w:r>
-      <w:r>
-        <w:t xml:space="preserve"> In an ideal scenario, I would’ve taken the TDD </w:t>
-      </w:r>
-      <w:proofErr w:type="gramStart"/>
-      <w:r>
-        <w:t>approach</w:t>
-      </w:r>
-      <w:proofErr w:type="gramEnd"/>
-      <w:r>
-        <w:t xml:space="preserve"> but I </w:t>
-      </w:r>
-      <w:r>
-        <w:lastRenderedPageBreak/>
-        <w:t>was aware of multiple features I wanted to add to the system to go beyond the task set to me.</w:t>
-      </w:r>
-      <w:r>
-        <w:t xml:space="preserve"> Throughout the development of the tool, I was conscious about where I should test and made sure I tested my code as I developed it.</w:t>
-      </w:r>
-    </w:p>
-    <w:p>
-      <w:r>
-        <w:t xml:space="preserve">I added Elasticsearch and Kibana for logging purposes so that instead of trawling through application logs in a file, a developer could go to a dashboard and easily filter on time or specific packages/methods etc. This way a developer could get metrics over time on how much a package/method is failing and possibly suggest a rethink/redesign. </w:t>
-      </w:r>
-    </w:p>
-    <w:p>
-      <w:r>
-        <w:t xml:space="preserve">After all the endpoints were written for the API, I started developing the User Interface. This took longer than I would’ve hoped but I think I have represented to applications functionalities well with my limited knowledge of </w:t>
-      </w:r>
-      <w:proofErr w:type="spellStart"/>
-      <w:r>
-        <w:t>VueJS</w:t>
-      </w:r>
-      <w:proofErr w:type="spellEnd"/>
-      <w:r>
         <w:t>.</w:t>
       </w:r>
     </w:p>
     <w:p>
-      <w:proofErr w:type="gramStart"/>
-      <w:r>
-        <w:t>Also</w:t>
-      </w:r>
-      <w:proofErr w:type="gramEnd"/>
-      <w:r>
-        <w:t xml:space="preserve"> I added functionality for the user to enter different currencies and the application would use an API to find the current exchange rate and convert the value to GBP before carrying on with the instruction.</w:t>
+      <w:r>
+        <w:t xml:space="preserve">Also I added functionality for the user to enter different currencies and the </w:t>
+      </w:r>
+      <w:r>
+        <w:t>backend</w:t>
+      </w:r>
+      <w:bookmarkStart w:id="0" w:name="_GoBack"/>
+      <w:bookmarkEnd w:id="0"/>
+      <w:r>
+        <w:t xml:space="preserve"> would use an API to find the current exchange rate and convert the value to GBP before carrying on with the instruction.</w:t>
       </w:r>
     </w:p>
     <w:p/>

</xml_diff>